<commit_message>
Adds Status Quo 24.06
+ updated files
</commit_message>
<xml_diff>
--- a/docs/user study/Protocol.docx
+++ b/docs/user study/Protocol.docx
@@ -299,6 +299,39 @@
       <w:pPr>
         <w:jc w:val="both"/>
       </w:pPr>
+    </w:p>
+    <w:p>
+      <w:pPr>
+        <w:jc w:val="both"/>
+      </w:pPr>
+      <w:r>
+        <w:t>(for first three prototypes – results perspective)</w:t>
+      </w:r>
+    </w:p>
+    <w:p>
+      <w:pPr>
+        <w:jc w:val="both"/>
+      </w:pPr>
+    </w:p>
+    <w:p>
+      <w:pPr>
+        <w:jc w:val="both"/>
+      </w:pPr>
+      <w:r>
+        <w:rPr>
+          <w:b/>
+          <w:bCs/>
+        </w:rPr>
+        <w:t>Scenario</w:t>
+      </w:r>
+      <w:r>
+        <w:t>: Assume you as a Software Developer working on a project called “Alpha”. On next working day, you are about to see analysis results from multiple tools and your primary intention is to make your code base bug free.</w:t>
+      </w:r>
+    </w:p>
+    <w:p>
+      <w:pPr>
+        <w:jc w:val="both"/>
+      </w:pPr>
       <w:r>
         <w:br/>
       </w:r>
@@ -310,31 +343,460 @@
         <w:t>Task</w:t>
       </w:r>
       <w:r>
-        <w:rPr>
-          <w:b/>
-          <w:bCs/>
-        </w:rPr>
+        <w:t>:</w:t>
+      </w:r>
+      <w:r>
+        <w:t xml:space="preserve"> Identify the common bug reported by tools and fix it [ not technically but as a workflow].</w:t>
+      </w:r>
+      <w:r>
+        <w:t xml:space="preserve"> </w:t>
+      </w:r>
+    </w:p>
+    <w:p>
+      <w:pPr>
+        <w:jc w:val="both"/>
+      </w:pPr>
+    </w:p>
+    <w:p>
+      <w:pPr>
+        <w:jc w:val="both"/>
+      </w:pPr>
+      <w:r>
+        <w:rPr>
+          <w:b/>
+          <w:bCs/>
+        </w:rPr>
+        <w:t xml:space="preserve">Prototype </w:t>
+      </w:r>
+      <w:r>
+        <w:rPr>
+          <w:b/>
+          <w:bCs/>
+        </w:rPr>
+        <w:t xml:space="preserve">[ single </w:t>
+      </w:r>
+      <w:proofErr w:type="gramStart"/>
+      <w:r>
+        <w:rPr>
+          <w:b/>
+          <w:bCs/>
+        </w:rPr>
+        <w:t>list ]</w:t>
+      </w:r>
+      <w:proofErr w:type="gramEnd"/>
+      <w:r>
+        <w:t>:</w:t>
+      </w:r>
+    </w:p>
+    <w:p>
+      <w:pPr>
+        <w:ind w:left="360"/>
+        <w:jc w:val="both"/>
+      </w:pPr>
+      <w:r>
+        <w:br/>
+      </w:r>
+      <w:r>
+        <w:rPr>
+          <w:b/>
+          <w:bCs/>
+        </w:rPr>
+        <w:t>Success Criteria</w:t>
+      </w:r>
+      <w:r>
+        <w:t xml:space="preserve">: </w:t>
+      </w:r>
+      <w:r>
+        <w:br/>
+        <w:t xml:space="preserve">User </w:t>
+      </w:r>
+      <w:r>
+        <w:t xml:space="preserve">find the </w:t>
+      </w:r>
+      <w:r>
+        <w:rPr>
+          <w:b/>
+          <w:bCs/>
+        </w:rPr>
+        <w:t>Bug name – XSS_CONFIG</w:t>
+      </w:r>
+      <w:r>
+        <w:t xml:space="preserve"> which is common</w:t>
+      </w:r>
+      <w:r>
+        <w:t xml:space="preserve"> by </w:t>
+      </w:r>
+      <w:r>
+        <w:rPr>
+          <w:b/>
+          <w:bCs/>
+        </w:rPr>
+        <w:t>clicking</w:t>
+      </w:r>
+      <w:r>
+        <w:t xml:space="preserve"> on </w:t>
+      </w:r>
+      <w:r>
+        <w:rPr>
+          <w:b/>
+          <w:bCs/>
+        </w:rPr>
+        <w:t>‘Select all’</w:t>
+      </w:r>
+      <w:r>
+        <w:t xml:space="preserve"> tools filter</w:t>
+      </w:r>
+      <w:r>
+        <w:t xml:space="preserve">. Next, be able to know the bug fix </w:t>
+      </w:r>
+      <w:r>
+        <w:t>workflow</w:t>
+      </w:r>
+      <w:r>
+        <w:t xml:space="preserve"> and finally </w:t>
+      </w:r>
+      <w:r>
+        <w:rPr>
+          <w:b/>
+          <w:bCs/>
+        </w:rPr>
+        <w:t>click ‘</w:t>
+      </w:r>
+      <w:r>
+        <w:rPr>
+          <w:b/>
+          <w:bCs/>
+        </w:rPr>
+        <w:t>Fixed</w:t>
+      </w:r>
+      <w:r>
+        <w:rPr>
+          <w:b/>
+          <w:bCs/>
+        </w:rPr>
+        <w:t>’</w:t>
+      </w:r>
+      <w:r>
+        <w:t>.</w:t>
+      </w:r>
+    </w:p>
+    <w:p>
+      <w:pPr>
+        <w:ind w:left="720"/>
+        <w:jc w:val="both"/>
+      </w:pPr>
+      <w:r>
+        <w:t>Additional: Demo the user interface by showing multiple screen for each tool and significance of icon.</w:t>
+      </w:r>
+    </w:p>
+    <w:p>
+      <w:pPr>
+        <w:jc w:val="both"/>
+      </w:pPr>
+    </w:p>
+    <w:p>
+      <w:pPr>
+        <w:jc w:val="both"/>
+      </w:pPr>
+      <w:r>
+        <w:rPr>
+          <w:b/>
+          <w:bCs/>
+        </w:rPr>
+        <w:t>Prototype 2</w:t>
+      </w:r>
+      <w:r>
+        <w:rPr>
+          <w:b/>
+          <w:bCs/>
+        </w:rPr>
+        <w:t xml:space="preserve"> [ separate </w:t>
+      </w:r>
+      <w:proofErr w:type="gramStart"/>
+      <w:r>
+        <w:rPr>
+          <w:b/>
+          <w:bCs/>
+        </w:rPr>
+        <w:t>list ]</w:t>
+      </w:r>
+      <w:proofErr w:type="gramEnd"/>
+      <w:r>
+        <w:t>:</w:t>
+      </w:r>
+    </w:p>
+    <w:p>
+      <w:pPr>
+        <w:jc w:val="both"/>
+        <w:rPr>
+          <w:b/>
+          <w:bCs/>
+        </w:rPr>
+      </w:pPr>
+    </w:p>
+    <w:p>
+      <w:pPr>
+        <w:jc w:val="both"/>
+      </w:pPr>
+      <w:r>
+        <w:rPr>
+          <w:b/>
+          <w:bCs/>
+        </w:rPr>
+        <w:t>Success Criteria</w:t>
+      </w:r>
+      <w:r>
+        <w:t xml:space="preserve">: </w:t>
+      </w:r>
+      <w:r>
+        <w:br/>
+        <w:t xml:space="preserve">User </w:t>
+      </w:r>
+      <w:r>
         <w:t>s</w:t>
       </w:r>
       <w:r>
+        <w:t>croll</w:t>
+      </w:r>
+      <w:r>
+        <w:t>s</w:t>
+      </w:r>
+      <w:r>
+        <w:t xml:space="preserve"> to see the results </w:t>
+      </w:r>
+      <w:r>
+        <w:rPr>
+          <w:b/>
+          <w:bCs/>
+        </w:rPr>
+        <w:t>until tool 6</w:t>
+      </w:r>
+      <w:r>
+        <w:t xml:space="preserve"> and </w:t>
+      </w:r>
+      <w:r>
+        <w:t xml:space="preserve">find the </w:t>
+      </w:r>
+      <w:r>
+        <w:rPr>
+          <w:b/>
+          <w:bCs/>
+        </w:rPr>
+        <w:t>Bug name – XSS_CONFIG</w:t>
+      </w:r>
+      <w:r>
+        <w:t xml:space="preserve"> which is common. Next, be able to know the bug fix workflow and finally </w:t>
+      </w:r>
+      <w:r>
+        <w:rPr>
+          <w:b/>
+          <w:bCs/>
+        </w:rPr>
+        <w:t>click ‘Fixed’</w:t>
+      </w:r>
+      <w:r>
+        <w:t>.</w:t>
+      </w:r>
+    </w:p>
+    <w:p>
+      <w:pPr>
+        <w:ind w:left="720"/>
+        <w:jc w:val="both"/>
+      </w:pPr>
+      <w:r>
+        <w:t>[ why not user scroll until tool 10 – reason: there are no bugs reported by tool 7, 8, 9 and 10. It signifies real time scenario.]</w:t>
+      </w:r>
+    </w:p>
+    <w:p>
+      <w:pPr>
+        <w:ind w:left="720"/>
+        <w:jc w:val="both"/>
+      </w:pPr>
+      <w:r>
+        <w:lastRenderedPageBreak/>
+        <w:t xml:space="preserve">Additional: Demo the user interface by showing </w:t>
+      </w:r>
+      <w:r>
+        <w:t xml:space="preserve">the bugs related to different tools separately </w:t>
+      </w:r>
+    </w:p>
+    <w:p>
+      <w:pPr>
+        <w:ind w:left="720"/>
+        <w:jc w:val="both"/>
+      </w:pPr>
+      <w:r>
+        <w:t>the bugs related to tool 1 and tool 3</w:t>
+      </w:r>
+    </w:p>
+    <w:p>
+      <w:pPr>
+        <w:ind w:left="720"/>
+        <w:jc w:val="both"/>
+      </w:pPr>
+    </w:p>
+    <w:p>
+      <w:pPr>
+        <w:ind w:left="720"/>
+        <w:jc w:val="both"/>
+      </w:pPr>
+    </w:p>
+    <w:p>
+      <w:pPr>
+        <w:jc w:val="both"/>
+      </w:pPr>
+      <w:r>
+        <w:rPr>
+          <w:b/>
+          <w:bCs/>
+        </w:rPr>
+        <w:t>Prototype 3</w:t>
+      </w:r>
+      <w:r>
+        <w:rPr>
+          <w:b/>
+          <w:bCs/>
+        </w:rPr>
+        <w:t xml:space="preserve"> [ </w:t>
+      </w:r>
+      <w:proofErr w:type="gramStart"/>
+      <w:r>
+        <w:rPr>
+          <w:b/>
+          <w:bCs/>
+        </w:rPr>
+        <w:t>tags ]</w:t>
+      </w:r>
+      <w:proofErr w:type="gramEnd"/>
+      <w:r>
+        <w:t>:</w:t>
+      </w:r>
+    </w:p>
+    <w:p>
+      <w:pPr>
+        <w:jc w:val="both"/>
+        <w:rPr>
+          <w:b/>
+          <w:bCs/>
+        </w:rPr>
+      </w:pPr>
+    </w:p>
+    <w:p>
+      <w:pPr>
+        <w:jc w:val="both"/>
+      </w:pPr>
+      <w:r>
+        <w:rPr>
+          <w:b/>
+          <w:bCs/>
+        </w:rPr>
+        <w:t>Success Criteria</w:t>
+      </w:r>
+      <w:r>
         <w:t xml:space="preserve">: </w:t>
       </w:r>
-    </w:p>
-    <w:p>
-      <w:pPr>
-        <w:jc w:val="both"/>
-      </w:pPr>
-    </w:p>
-    <w:p>
-      <w:pPr>
-        <w:jc w:val="both"/>
-      </w:pPr>
-      <w:r>
-        <w:rPr>
-          <w:b/>
-          <w:bCs/>
-        </w:rPr>
-        <w:t>Prototype 1</w:t>
+      <w:r>
+        <w:br/>
+        <w:t xml:space="preserve">User scrolls </w:t>
+      </w:r>
+      <w:r>
+        <w:t xml:space="preserve">down </w:t>
+      </w:r>
+      <w:r>
+        <w:rPr>
+          <w:b/>
+          <w:bCs/>
+        </w:rPr>
+        <w:t>3 screens</w:t>
+      </w:r>
+      <w:r>
+        <w:t xml:space="preserve"> </w:t>
+      </w:r>
+      <w:r>
+        <w:t xml:space="preserve">to see the results and find the </w:t>
+      </w:r>
+      <w:r>
+        <w:rPr>
+          <w:b/>
+          <w:bCs/>
+        </w:rPr>
+        <w:t>Bug name – XSS_CONFIG</w:t>
+      </w:r>
+      <w:r>
+        <w:t xml:space="preserve"> which is common. Next, be able to know the bug fix workflow and finally </w:t>
+      </w:r>
+      <w:r>
+        <w:rPr>
+          <w:b/>
+          <w:bCs/>
+        </w:rPr>
+        <w:t>click ‘Fixed’</w:t>
+      </w:r>
+      <w:r>
+        <w:t>.</w:t>
+      </w:r>
+    </w:p>
+    <w:p>
+      <w:pPr>
+        <w:jc w:val="both"/>
+      </w:pPr>
+    </w:p>
+    <w:p>
+      <w:pPr>
+        <w:jc w:val="both"/>
+      </w:pPr>
+      <w:r>
+        <w:t>Additional: Demo the user interface by</w:t>
+      </w:r>
+      <w:r>
+        <w:t xml:space="preserve"> showing trending </w:t>
+      </w:r>
+      <w:proofErr w:type="gramStart"/>
+      <w:r>
+        <w:t xml:space="preserve">( </w:t>
+      </w:r>
+      <w:r>
+        <w:t>new</w:t>
+      </w:r>
+      <w:proofErr w:type="gramEnd"/>
+      <w:r>
+        <w:t xml:space="preserve"> bugs</w:t>
+      </w:r>
+      <w:r>
+        <w:t xml:space="preserve"> ) and priority (</w:t>
+      </w:r>
+      <w:r>
+        <w:t>the bugs with more importance to get fixed</w:t>
+      </w:r>
+      <w:r>
+        <w:t>) significance and also show alternative approaches to see bugs reported by tool1.</w:t>
+      </w:r>
+    </w:p>
+    <w:p>
+      <w:pPr>
+        <w:ind w:left="720"/>
+        <w:jc w:val="both"/>
+      </w:pPr>
+    </w:p>
+    <w:p>
+      <w:pPr>
+        <w:jc w:val="both"/>
+      </w:pPr>
+      <w:r>
+        <w:t>(after presenting all related prototypes)</w:t>
+      </w:r>
+      <w:r>
+        <w:br/>
+      </w:r>
+      <w:r>
+        <w:br/>
+      </w:r>
+      <w:r>
+        <w:rPr>
+          <w:b/>
+          <w:bCs/>
+        </w:rPr>
+        <w:t>Follow up</w:t>
       </w:r>
       <w:r>
         <w:t>:</w:t>
@@ -342,14 +804,674 @@
     </w:p>
     <w:p>
       <w:pPr>
-        <w:numPr>
-          <w:ilvl w:val="0"/>
-          <w:numId w:val="2"/>
-        </w:numPr>
-        <w:jc w:val="both"/>
-      </w:pPr>
-      <w:r>
-        <w:t>Filter the bugs related to different tools.</w:t>
+        <w:jc w:val="both"/>
+      </w:pPr>
+      <w:r>
+        <w:t>Q. How do you feel about the home screen i.e., with statistics and diagrams?</w:t>
+      </w:r>
+    </w:p>
+    <w:p>
+      <w:pPr>
+        <w:jc w:val="both"/>
+      </w:pPr>
+      <w:r>
+        <w:t xml:space="preserve">Q. Do you wish to see the statistical representing charts for individual tools separately or </w:t>
+      </w:r>
+    </w:p>
+    <w:p>
+      <w:pPr>
+        <w:jc w:val="both"/>
+      </w:pPr>
+      <w:r>
+        <w:t xml:space="preserve">complete tools in one? </w:t>
+      </w:r>
+    </w:p>
+    <w:p>
+      <w:pPr>
+        <w:jc w:val="both"/>
+      </w:pPr>
+      <w:r>
+        <w:t xml:space="preserve">Q. </w:t>
+      </w:r>
+      <w:r>
+        <w:t>Do you desire to have ‘union’ or ‘intersection’ results when selecting multiple tools through filter?</w:t>
+      </w:r>
+    </w:p>
+    <w:p>
+      <w:pPr>
+        <w:jc w:val="both"/>
+      </w:pPr>
+      <w:r>
+        <w:t>Q.</w:t>
+      </w:r>
+      <w:r>
+        <w:t xml:space="preserve"> Among the 3 solution ideas presented, which one do you feel convenient with?</w:t>
+      </w:r>
+    </w:p>
+    <w:p>
+      <w:pPr>
+        <w:jc w:val="both"/>
+      </w:pPr>
+      <w:r>
+        <w:t>- easy to use?</w:t>
+      </w:r>
+    </w:p>
+    <w:p>
+      <w:pPr>
+        <w:jc w:val="both"/>
+      </w:pPr>
+      <w:r>
+        <w:t>Q. Why?</w:t>
+      </w:r>
+    </w:p>
+    <w:p>
+      <w:pPr>
+        <w:jc w:val="both"/>
+      </w:pPr>
+      <w:r>
+        <w:t xml:space="preserve">Q. Rate: [ O be low, </w:t>
+      </w:r>
+      <w:r>
+        <w:t>10</w:t>
+      </w:r>
+      <w:r>
+        <w:t xml:space="preserve"> be </w:t>
+      </w:r>
+      <w:proofErr w:type="gramStart"/>
+      <w:r>
+        <w:t>high ]</w:t>
+      </w:r>
+      <w:proofErr w:type="gramEnd"/>
+      <w:r>
+        <w:t xml:space="preserve"> – </w:t>
+      </w:r>
+      <w:r>
+        <w:t>all</w:t>
+      </w:r>
+      <w:r>
+        <w:t xml:space="preserve"> designs</w:t>
+      </w:r>
+      <w:r>
+        <w:t xml:space="preserve"> </w:t>
+      </w:r>
+      <w:r>
+        <w:t>in comparison</w:t>
+      </w:r>
+    </w:p>
+    <w:p>
+      <w:pPr>
+        <w:jc w:val="both"/>
+      </w:pPr>
+      <w:r>
+        <w:t>Q. Do you imagine anything better UI than these? – Yes/No</w:t>
+      </w:r>
+    </w:p>
+    <w:p>
+      <w:pPr>
+        <w:jc w:val="both"/>
+      </w:pPr>
+      <w:r>
+        <w:t>Q. If yes, what does it look like?</w:t>
+      </w:r>
+    </w:p>
+    <w:p>
+      <w:pPr>
+        <w:jc w:val="both"/>
+      </w:pPr>
+      <w:r>
+        <w:t xml:space="preserve">Q. </w:t>
+      </w:r>
+      <w:r>
+        <w:t>W</w:t>
+      </w:r>
+      <w:r>
+        <w:t xml:space="preserve">hich UI do you think scales better?  </w:t>
+      </w:r>
+    </w:p>
+    <w:p>
+      <w:pPr>
+        <w:jc w:val="both"/>
+      </w:pPr>
+    </w:p>
+    <w:p>
+      <w:pPr>
+        <w:jc w:val="both"/>
+      </w:pPr>
+    </w:p>
+    <w:p>
+      <w:pPr>
+        <w:jc w:val="both"/>
+      </w:pPr>
+    </w:p>
+    <w:p>
+      <w:pPr>
+        <w:jc w:val="both"/>
+      </w:pPr>
+      <w:r>
+        <w:lastRenderedPageBreak/>
+        <w:t>(for first three prototypes –</w:t>
+      </w:r>
+      <w:r>
+        <w:t xml:space="preserve"> code view </w:t>
+      </w:r>
+      <w:r>
+        <w:t>perspective)</w:t>
+      </w:r>
+    </w:p>
+    <w:p>
+      <w:pPr>
+        <w:jc w:val="both"/>
+      </w:pPr>
+    </w:p>
+    <w:p>
+      <w:pPr>
+        <w:jc w:val="both"/>
+      </w:pPr>
+      <w:r>
+        <w:rPr>
+          <w:b/>
+          <w:bCs/>
+        </w:rPr>
+        <w:t>Scenario</w:t>
+      </w:r>
+      <w:r>
+        <w:t xml:space="preserve">: </w:t>
+      </w:r>
+      <w:r>
+        <w:t>Assume you are a developer working on project Alpha precisely on software package called ‘</w:t>
+      </w:r>
+      <w:proofErr w:type="spellStart"/>
+      <w:r>
+        <w:t>scripts_module</w:t>
+      </w:r>
+      <w:proofErr w:type="spellEnd"/>
+      <w:r>
+        <w:t>’.</w:t>
+      </w:r>
+      <w:r>
+        <w:t xml:space="preserve"> </w:t>
+      </w:r>
+      <w:r>
+        <w:t>On your next working day morning</w:t>
+      </w:r>
+      <w:r>
+        <w:t xml:space="preserve"> opened your code editor </w:t>
+      </w:r>
+      <w:r>
+        <w:t>to start your work.</w:t>
+      </w:r>
+    </w:p>
+    <w:p>
+      <w:pPr>
+        <w:jc w:val="both"/>
+      </w:pPr>
+    </w:p>
+    <w:p>
+      <w:pPr>
+        <w:jc w:val="both"/>
+      </w:pPr>
+      <w:r>
+        <w:rPr>
+          <w:b/>
+          <w:bCs/>
+        </w:rPr>
+        <w:t>Task</w:t>
+      </w:r>
+      <w:r>
+        <w:t>:</w:t>
+      </w:r>
+      <w:r>
+        <w:t xml:space="preserve"> What is the bug being reported by your analysis tools? And how many tools reported it?</w:t>
+      </w:r>
+    </w:p>
+    <w:p>
+      <w:pPr>
+        <w:jc w:val="both"/>
+      </w:pPr>
+    </w:p>
+    <w:p>
+      <w:pPr>
+        <w:jc w:val="both"/>
+        <w:rPr>
+          <w:b/>
+          <w:bCs/>
+        </w:rPr>
+      </w:pPr>
+      <w:r>
+        <w:rPr>
+          <w:b/>
+          <w:bCs/>
+        </w:rPr>
+        <w:t>Prototype 4</w:t>
+      </w:r>
+      <w:r>
+        <w:rPr>
+          <w:b/>
+          <w:bCs/>
+        </w:rPr>
+        <w:t xml:space="preserve"> [multiple icons]</w:t>
+      </w:r>
+      <w:r>
+        <w:rPr>
+          <w:b/>
+          <w:bCs/>
+        </w:rPr>
+        <w:t>:</w:t>
+      </w:r>
+    </w:p>
+    <w:p>
+      <w:pPr>
+        <w:jc w:val="both"/>
+        <w:rPr>
+          <w:b/>
+          <w:bCs/>
+        </w:rPr>
+      </w:pPr>
+    </w:p>
+    <w:p>
+      <w:pPr>
+        <w:jc w:val="both"/>
+      </w:pPr>
+      <w:r>
+        <w:rPr>
+          <w:b/>
+          <w:bCs/>
+        </w:rPr>
+        <w:t>Success Criteria</w:t>
+      </w:r>
+      <w:r>
+        <w:t>:</w:t>
+      </w:r>
+      <w:r>
+        <w:t xml:space="preserve"> </w:t>
+      </w:r>
+      <w:r>
+        <w:br/>
+        <w:t>On two clicks with different tool icons know that the bug is ‘Anti cross site scripting filter’. The answer for number of tools is 2.</w:t>
+      </w:r>
+    </w:p>
+    <w:p>
+      <w:pPr>
+        <w:jc w:val="both"/>
+        <w:rPr>
+          <w:b/>
+          <w:bCs/>
+        </w:rPr>
+      </w:pPr>
+    </w:p>
+    <w:p>
+      <w:pPr>
+        <w:jc w:val="both"/>
+        <w:rPr>
+          <w:b/>
+          <w:bCs/>
+        </w:rPr>
+      </w:pPr>
+    </w:p>
+    <w:p>
+      <w:pPr>
+        <w:jc w:val="both"/>
+        <w:rPr>
+          <w:b/>
+          <w:bCs/>
+        </w:rPr>
+      </w:pPr>
+      <w:r>
+        <w:rPr>
+          <w:b/>
+          <w:bCs/>
+        </w:rPr>
+        <w:t xml:space="preserve">Prototype </w:t>
+      </w:r>
+      <w:r>
+        <w:rPr>
+          <w:b/>
+          <w:bCs/>
+        </w:rPr>
+        <w:t>5</w:t>
+      </w:r>
+      <w:r>
+        <w:rPr>
+          <w:b/>
+          <w:bCs/>
+        </w:rPr>
+        <w:t xml:space="preserve"> [</w:t>
+      </w:r>
+      <w:r>
+        <w:rPr>
+          <w:b/>
+          <w:bCs/>
+        </w:rPr>
+        <w:t>single</w:t>
+      </w:r>
+      <w:r>
+        <w:rPr>
+          <w:b/>
+          <w:bCs/>
+        </w:rPr>
+        <w:t xml:space="preserve"> icon]</w:t>
+      </w:r>
+      <w:r>
+        <w:rPr>
+          <w:b/>
+          <w:bCs/>
+        </w:rPr>
+        <w:t>:</w:t>
+      </w:r>
+    </w:p>
+    <w:p>
+      <w:pPr>
+        <w:jc w:val="both"/>
+        <w:rPr>
+          <w:b/>
+          <w:bCs/>
+        </w:rPr>
+      </w:pPr>
+    </w:p>
+    <w:p>
+      <w:pPr>
+        <w:jc w:val="both"/>
+        <w:rPr>
+          <w:b/>
+          <w:bCs/>
+        </w:rPr>
+      </w:pPr>
+      <w:r>
+        <w:rPr>
+          <w:b/>
+          <w:bCs/>
+        </w:rPr>
+        <w:t>Success Criteria</w:t>
+      </w:r>
+      <w:r>
+        <w:t>:</w:t>
+      </w:r>
+      <w:r>
+        <w:br/>
+      </w:r>
+      <w:r>
+        <w:t xml:space="preserve">On </w:t>
+      </w:r>
+      <w:r>
+        <w:t>single click on bug</w:t>
+      </w:r>
+      <w:r>
+        <w:t xml:space="preserve"> icon know that the bug is ‘Anti cross site scripting filter’. The answer for number of tools is 2.</w:t>
+      </w:r>
+    </w:p>
+    <w:p>
+      <w:pPr>
+        <w:jc w:val="both"/>
+        <w:rPr>
+          <w:b/>
+          <w:bCs/>
+        </w:rPr>
+      </w:pPr>
+    </w:p>
+    <w:p>
+      <w:pPr>
+        <w:jc w:val="both"/>
+      </w:pPr>
+      <w:r>
+        <w:t xml:space="preserve">(after presenting </w:t>
+      </w:r>
+      <w:r>
+        <w:t>both</w:t>
+      </w:r>
+      <w:r>
+        <w:t xml:space="preserve"> prototypes)</w:t>
+      </w:r>
+      <w:r>
+        <w:br/>
+      </w:r>
+      <w:r>
+        <w:br/>
+      </w:r>
+      <w:r>
+        <w:rPr>
+          <w:b/>
+          <w:bCs/>
+        </w:rPr>
+        <w:t>Follow up</w:t>
+      </w:r>
+      <w:r>
+        <w:t>:</w:t>
+      </w:r>
+    </w:p>
+    <w:p>
+      <w:pPr>
+        <w:jc w:val="both"/>
+      </w:pPr>
+      <w:r>
+        <w:t xml:space="preserve">Q. Among the </w:t>
+      </w:r>
+      <w:r>
+        <w:t>2</w:t>
+      </w:r>
+      <w:r>
+        <w:t xml:space="preserve"> solution ideas presented, which one do you feel convenient with?</w:t>
+      </w:r>
+    </w:p>
+    <w:p>
+      <w:pPr>
+        <w:jc w:val="both"/>
+      </w:pPr>
+      <w:r>
+        <w:t>- easy to use?</w:t>
+      </w:r>
+    </w:p>
+    <w:p>
+      <w:pPr>
+        <w:jc w:val="both"/>
+      </w:pPr>
+      <w:r>
+        <w:t>Q. Why?</w:t>
+      </w:r>
+    </w:p>
+    <w:p>
+      <w:pPr>
+        <w:jc w:val="both"/>
+      </w:pPr>
+      <w:r>
+        <w:t xml:space="preserve">Q. Rate: [ O be low, 10 be </w:t>
+      </w:r>
+      <w:proofErr w:type="gramStart"/>
+      <w:r>
+        <w:t>high ]</w:t>
+      </w:r>
+      <w:proofErr w:type="gramEnd"/>
+      <w:r>
+        <w:t xml:space="preserve"> – </w:t>
+      </w:r>
+      <w:r>
+        <w:t>in comparison</w:t>
+      </w:r>
+    </w:p>
+    <w:p>
+      <w:pPr>
+        <w:jc w:val="both"/>
+      </w:pPr>
+      <w:r>
+        <w:t>Q. Do you imagine anything better UI than these? – Yes/No</w:t>
+      </w:r>
+    </w:p>
+    <w:p>
+      <w:pPr>
+        <w:jc w:val="both"/>
+      </w:pPr>
+      <w:r>
+        <w:t>Q. If yes, what does it look like?</w:t>
+      </w:r>
+    </w:p>
+    <w:p>
+      <w:pPr>
+        <w:jc w:val="both"/>
+      </w:pPr>
+      <w:r>
+        <w:t xml:space="preserve">Q. Which UI do you think scales better?  </w:t>
+      </w:r>
+    </w:p>
+    <w:p>
+      <w:pPr>
+        <w:jc w:val="both"/>
+        <w:rPr>
+          <w:b/>
+          <w:bCs/>
+        </w:rPr>
+      </w:pPr>
+    </w:p>
+    <w:p>
+      <w:pPr>
+        <w:jc w:val="both"/>
+        <w:rPr>
+          <w:b/>
+          <w:bCs/>
+        </w:rPr>
+      </w:pPr>
+      <w:r>
+        <w:rPr>
+          <w:b/>
+          <w:bCs/>
+        </w:rPr>
+        <w:lastRenderedPageBreak/>
+        <w:t>[ Research Question 2]</w:t>
+      </w:r>
+    </w:p>
+    <w:p>
+      <w:pPr>
+        <w:jc w:val="both"/>
+      </w:pPr>
+      <w:r>
+        <w:t>Let’s switch to second main question;</w:t>
+      </w:r>
+    </w:p>
+    <w:p>
+      <w:pPr>
+        <w:jc w:val="both"/>
+      </w:pPr>
+      <w:r>
+        <w:t>Q. What feedback works to know that the bug fixing is on-going?</w:t>
+      </w:r>
+    </w:p>
+    <w:p>
+      <w:pPr>
+        <w:jc w:val="both"/>
+      </w:pPr>
+      <w:r>
+        <w:br/>
+        <w:t xml:space="preserve">(present the prototype one after other in random order, do cognitive walkthrough) </w:t>
+      </w:r>
+    </w:p>
+    <w:p>
+      <w:pPr>
+        <w:jc w:val="both"/>
+      </w:pPr>
+    </w:p>
+    <w:p>
+      <w:pPr>
+        <w:jc w:val="both"/>
+      </w:pPr>
+      <w:proofErr w:type="gramStart"/>
+      <w:r>
+        <w:t>( now</w:t>
+      </w:r>
+      <w:proofErr w:type="gramEnd"/>
+      <w:r>
+        <w:t xml:space="preserve"> on results perspective )</w:t>
+      </w:r>
+    </w:p>
+    <w:p>
+      <w:pPr>
+        <w:jc w:val="both"/>
+      </w:pPr>
+    </w:p>
+    <w:p>
+      <w:pPr>
+        <w:jc w:val="both"/>
+        <w:rPr>
+          <w:b/>
+          <w:bCs/>
+        </w:rPr>
+      </w:pPr>
+      <w:r>
+        <w:rPr>
+          <w:b/>
+          <w:bCs/>
+        </w:rPr>
+        <w:t>Prototype 1,2,3:</w:t>
+      </w:r>
+      <w:r>
+        <w:rPr>
+          <w:b/>
+          <w:bCs/>
+        </w:rPr>
+        <w:t xml:space="preserve"> [ animated icon, progress bar, </w:t>
+      </w:r>
+      <w:proofErr w:type="gramStart"/>
+      <w:r>
+        <w:rPr>
+          <w:b/>
+          <w:bCs/>
+        </w:rPr>
+        <w:t>popup ]</w:t>
+      </w:r>
+      <w:proofErr w:type="gramEnd"/>
+      <w:r>
+        <w:rPr>
+          <w:b/>
+          <w:bCs/>
+        </w:rPr>
+        <w:t xml:space="preserve"> </w:t>
+      </w:r>
+    </w:p>
+    <w:p>
+      <w:pPr>
+        <w:jc w:val="both"/>
+      </w:pPr>
+    </w:p>
+    <w:p>
+      <w:pPr>
+        <w:jc w:val="both"/>
+      </w:pPr>
+      <w:r>
+        <w:rPr>
+          <w:b/>
+          <w:bCs/>
+        </w:rPr>
+        <w:t>Scenario:</w:t>
+      </w:r>
+      <w:r>
+        <w:t xml:space="preserve"> </w:t>
+      </w:r>
+    </w:p>
+    <w:p>
+      <w:pPr>
+        <w:jc w:val="both"/>
+      </w:pPr>
+      <w:r>
+        <w:t xml:space="preserve">Assume that you worked on a bug and changed some code related to it. </w:t>
+      </w:r>
+      <w:r>
+        <w:br/>
+        <w:t xml:space="preserve">Next, submitted bug fix code for analysis. </w:t>
+      </w:r>
+    </w:p>
+    <w:p>
+      <w:pPr>
+        <w:jc w:val="both"/>
+      </w:pPr>
+      <w:r>
+        <w:br/>
+      </w:r>
+      <w:r>
+        <w:rPr>
+          <w:b/>
+          <w:bCs/>
+        </w:rPr>
+        <w:t>Task</w:t>
+      </w:r>
+      <w:r>
+        <w:t xml:space="preserve">: </w:t>
       </w:r>
     </w:p>
     <w:p>
@@ -361,429 +1483,133 @@
         <w:jc w:val="both"/>
       </w:pPr>
       <w:r>
-        <w:t>Observe all 10 tools results one after the other</w:t>
-      </w:r>
-    </w:p>
-    <w:p>
-      <w:pPr>
-        <w:numPr>
-          <w:ilvl w:val="0"/>
-          <w:numId w:val="2"/>
-        </w:numPr>
-        <w:jc w:val="both"/>
-      </w:pPr>
-      <w:r>
-        <w:t>Identify the common bug</w:t>
-      </w:r>
-    </w:p>
-    <w:p>
-      <w:pPr>
-        <w:numPr>
-          <w:ilvl w:val="0"/>
-          <w:numId w:val="2"/>
-        </w:numPr>
-        <w:jc w:val="both"/>
-      </w:pPr>
-      <w:r>
-        <w:t>Fix the common bug</w:t>
-      </w:r>
-    </w:p>
-    <w:p>
-      <w:pPr>
-        <w:jc w:val="both"/>
-      </w:pPr>
-    </w:p>
-    <w:p>
-      <w:pPr>
-        <w:jc w:val="both"/>
-      </w:pPr>
-      <w:r>
-        <w:rPr>
-          <w:b/>
-          <w:bCs/>
-        </w:rPr>
-        <w:t>Prototype 2</w:t>
-      </w:r>
-      <w:r>
+        <w:t>Observe what happens after clicking on ‘Fixed’ button.</w:t>
+      </w:r>
+    </w:p>
+    <w:p>
+      <w:pPr>
+        <w:ind w:left="720"/>
+        <w:jc w:val="both"/>
+      </w:pPr>
+    </w:p>
+    <w:p>
+      <w:pPr>
+        <w:jc w:val="both"/>
+      </w:pPr>
+      <w:r>
+        <w:t xml:space="preserve">[ no success criteria as designer has to demo the feedback </w:t>
+      </w:r>
+      <w:proofErr w:type="gramStart"/>
+      <w:r>
+        <w:t>effect ]</w:t>
+      </w:r>
+      <w:proofErr w:type="gramEnd"/>
+    </w:p>
+    <w:p>
+      <w:pPr>
+        <w:jc w:val="both"/>
+      </w:pPr>
+    </w:p>
+    <w:p>
+      <w:pPr>
+        <w:jc w:val="both"/>
+      </w:pPr>
+      <w:proofErr w:type="gramStart"/>
+      <w:r>
+        <w:t>( now</w:t>
+      </w:r>
+      <w:proofErr w:type="gramEnd"/>
+      <w:r>
+        <w:t xml:space="preserve"> on </w:t>
+      </w:r>
+      <w:r>
+        <w:t>code view</w:t>
+      </w:r>
+      <w:r>
+        <w:t xml:space="preserve"> perspective )</w:t>
+      </w:r>
+    </w:p>
+    <w:p>
+      <w:pPr>
+        <w:jc w:val="both"/>
+      </w:pPr>
+    </w:p>
+    <w:p>
+      <w:pPr>
+        <w:jc w:val="both"/>
+        <w:rPr>
+          <w:b/>
+          <w:bCs/>
+        </w:rPr>
+      </w:pPr>
+      <w:r>
+        <w:rPr>
+          <w:b/>
+          <w:bCs/>
+        </w:rPr>
+        <w:t xml:space="preserve">Prototype </w:t>
+      </w:r>
+      <w:r>
+        <w:rPr>
+          <w:b/>
+          <w:bCs/>
+        </w:rPr>
+        <w:t>4,5</w:t>
+      </w:r>
+      <w:r>
+        <w:rPr>
+          <w:b/>
+          <w:bCs/>
+        </w:rPr>
         <w:t>:</w:t>
       </w:r>
-    </w:p>
-    <w:p>
-      <w:pPr>
-        <w:numPr>
-          <w:ilvl w:val="0"/>
-          <w:numId w:val="3"/>
-        </w:numPr>
-        <w:jc w:val="both"/>
-      </w:pPr>
-      <w:r>
-        <w:t>Scroll to see the results until tool 6</w:t>
-      </w:r>
-    </w:p>
-    <w:p>
-      <w:pPr>
-        <w:numPr>
-          <w:ilvl w:val="0"/>
-          <w:numId w:val="3"/>
-        </w:numPr>
-        <w:jc w:val="both"/>
-      </w:pPr>
-      <w:r>
-        <w:t xml:space="preserve">Filter the bugs related to different tools separately </w:t>
-      </w:r>
-    </w:p>
-    <w:p>
-      <w:pPr>
-        <w:numPr>
-          <w:ilvl w:val="0"/>
-          <w:numId w:val="3"/>
-        </w:numPr>
-        <w:jc w:val="both"/>
-      </w:pPr>
-      <w:r>
-        <w:t>Find the bugs related to tool 1 and tool 3</w:t>
-      </w:r>
-    </w:p>
-    <w:p>
-      <w:pPr>
-        <w:numPr>
-          <w:ilvl w:val="0"/>
-          <w:numId w:val="3"/>
-        </w:numPr>
-        <w:jc w:val="both"/>
-      </w:pPr>
-      <w:r>
-        <w:t>Identify the common bug</w:t>
-      </w:r>
-    </w:p>
-    <w:p>
-      <w:pPr>
-        <w:numPr>
-          <w:ilvl w:val="0"/>
-          <w:numId w:val="3"/>
-        </w:numPr>
-        <w:jc w:val="both"/>
-      </w:pPr>
-      <w:r>
-        <w:t>Fix the common bug</w:t>
-      </w:r>
-    </w:p>
-    <w:p>
-      <w:pPr>
-        <w:ind w:left="720"/>
-        <w:jc w:val="both"/>
-      </w:pPr>
-    </w:p>
-    <w:p>
-      <w:pPr>
-        <w:jc w:val="both"/>
-      </w:pPr>
-      <w:r>
-        <w:rPr>
-          <w:b/>
-          <w:bCs/>
-        </w:rPr>
-        <w:t>Prototype 3</w:t>
-      </w:r>
-      <w:r>
-        <w:t>:</w:t>
-      </w:r>
-    </w:p>
-    <w:p>
-      <w:pPr>
-        <w:numPr>
-          <w:ilvl w:val="0"/>
-          <w:numId w:val="4"/>
-        </w:numPr>
-        <w:jc w:val="both"/>
-      </w:pPr>
-      <w:r>
-        <w:t xml:space="preserve">Scroll to see all results </w:t>
+      <w:r>
+        <w:rPr>
+          <w:b/>
+          <w:bCs/>
+        </w:rPr>
+        <w:t xml:space="preserve"> [ alert, </w:t>
       </w:r>
       <w:proofErr w:type="gramStart"/>
       <w:r>
-        <w:t>( 3</w:t>
+        <w:rPr>
+          <w:b/>
+          <w:bCs/>
+        </w:rPr>
+        <w:t>status ]</w:t>
       </w:r>
       <w:proofErr w:type="gramEnd"/>
-      <w:r>
-        <w:t xml:space="preserve"> screens )</w:t>
-      </w:r>
-    </w:p>
-    <w:p>
-      <w:pPr>
-        <w:numPr>
-          <w:ilvl w:val="0"/>
-          <w:numId w:val="4"/>
-        </w:numPr>
-        <w:jc w:val="both"/>
-      </w:pPr>
-      <w:r>
-        <w:t xml:space="preserve">Find new bugs </w:t>
-      </w:r>
-      <w:proofErr w:type="gramStart"/>
-      <w:r>
-        <w:t>( Trending</w:t>
-      </w:r>
-      <w:proofErr w:type="gramEnd"/>
-      <w:r>
-        <w:t xml:space="preserve"> button )</w:t>
-      </w:r>
-    </w:p>
-    <w:p>
-      <w:pPr>
-        <w:numPr>
-          <w:ilvl w:val="0"/>
-          <w:numId w:val="4"/>
-        </w:numPr>
-        <w:jc w:val="both"/>
-      </w:pPr>
-      <w:r>
-        <w:t xml:space="preserve">Find the bugs with more importance to get fixed </w:t>
-      </w:r>
-      <w:proofErr w:type="gramStart"/>
-      <w:r>
-        <w:t>( Priority</w:t>
-      </w:r>
-      <w:proofErr w:type="gramEnd"/>
-      <w:r>
-        <w:t xml:space="preserve"> button )</w:t>
-      </w:r>
-    </w:p>
-    <w:p>
-      <w:pPr>
-        <w:numPr>
-          <w:ilvl w:val="0"/>
-          <w:numId w:val="4"/>
-        </w:numPr>
-        <w:jc w:val="both"/>
-      </w:pPr>
-      <w:r>
-        <w:t>Find the bugs related to tool 1</w:t>
-      </w:r>
-    </w:p>
-    <w:p>
-      <w:pPr>
-        <w:numPr>
-          <w:ilvl w:val="0"/>
-          <w:numId w:val="4"/>
-        </w:numPr>
-        <w:jc w:val="both"/>
-      </w:pPr>
-      <w:r>
-        <w:lastRenderedPageBreak/>
-        <w:t>Find alternative way to see the tool 1 related bugs</w:t>
-      </w:r>
-    </w:p>
-    <w:p>
-      <w:pPr>
-        <w:numPr>
-          <w:ilvl w:val="0"/>
-          <w:numId w:val="4"/>
-        </w:numPr>
-        <w:jc w:val="both"/>
-      </w:pPr>
-      <w:r>
-        <w:t>Find common bug</w:t>
-      </w:r>
-    </w:p>
-    <w:p>
-      <w:pPr>
-        <w:numPr>
-          <w:ilvl w:val="0"/>
-          <w:numId w:val="4"/>
-        </w:numPr>
-        <w:jc w:val="both"/>
-      </w:pPr>
-      <w:r>
-        <w:t>Fix the common bug</w:t>
-      </w:r>
-    </w:p>
-    <w:p>
-      <w:pPr>
-        <w:ind w:left="720"/>
-        <w:jc w:val="both"/>
-      </w:pPr>
-    </w:p>
-    <w:p>
-      <w:pPr>
-        <w:jc w:val="both"/>
-      </w:pPr>
-      <w:r>
-        <w:t>(after presenting all related prototypes)</w:t>
-      </w:r>
-      <w:r>
-        <w:br/>
-      </w:r>
-      <w:r>
-        <w:br/>
-      </w:r>
-      <w:r>
-        <w:rPr>
-          <w:b/>
-          <w:bCs/>
-        </w:rPr>
-        <w:t>Follow up</w:t>
-      </w:r>
-      <w:r>
-        <w:t>:</w:t>
-      </w:r>
-    </w:p>
-    <w:p>
-      <w:pPr>
-        <w:jc w:val="both"/>
-      </w:pPr>
-      <w:r>
-        <w:t>Q. How do you feel about the home screen i.e., with statistics and diagrams?</w:t>
-      </w:r>
-    </w:p>
-    <w:p>
-      <w:pPr>
-        <w:jc w:val="both"/>
-      </w:pPr>
-      <w:r>
-        <w:t xml:space="preserve">Q. Do you wish to see the statistical representing charts for individual tools separately or </w:t>
-      </w:r>
-    </w:p>
-    <w:p>
-      <w:pPr>
-        <w:jc w:val="both"/>
-      </w:pPr>
-      <w:r>
-        <w:t xml:space="preserve">complete tools in one? </w:t>
-      </w:r>
-    </w:p>
-    <w:p>
-      <w:pPr>
-        <w:jc w:val="both"/>
-      </w:pPr>
-      <w:r>
-        <w:t xml:space="preserve">Q. </w:t>
-      </w:r>
-      <w:r>
-        <w:t>Do you desire to have ‘union’ or ‘intersection’ results when selecting multiple tools through filter?</w:t>
-      </w:r>
-    </w:p>
-    <w:p>
-      <w:pPr>
-        <w:jc w:val="both"/>
-      </w:pPr>
-      <w:r>
-        <w:t>Q.</w:t>
-      </w:r>
-      <w:r>
-        <w:t xml:space="preserve"> Among the 3 solution ideas presented, which one do you feel convenient with?</w:t>
-      </w:r>
-    </w:p>
-    <w:p>
-      <w:pPr>
-        <w:jc w:val="both"/>
-      </w:pPr>
-      <w:r>
-        <w:t>- easy to use?</w:t>
-      </w:r>
-    </w:p>
-    <w:p>
-      <w:pPr>
-        <w:jc w:val="both"/>
-      </w:pPr>
-      <w:r>
-        <w:t>Q. Why?</w:t>
-      </w:r>
-    </w:p>
-    <w:p>
-      <w:pPr>
-        <w:jc w:val="both"/>
-      </w:pPr>
-      <w:r>
-        <w:t xml:space="preserve">Q. Rate: [ O be low, 5 be </w:t>
-      </w:r>
-      <w:proofErr w:type="gramStart"/>
-      <w:r>
-        <w:t>high ]</w:t>
-      </w:r>
-      <w:proofErr w:type="gramEnd"/>
-      <w:r>
-        <w:t xml:space="preserve"> – </w:t>
-      </w:r>
-      <w:r>
-        <w:t>all</w:t>
-      </w:r>
-      <w:r>
-        <w:t xml:space="preserve"> designs</w:t>
-      </w:r>
-    </w:p>
-    <w:p>
-      <w:pPr>
-        <w:jc w:val="both"/>
-      </w:pPr>
-      <w:r>
-        <w:t>Q. Do you imagine anything better UI than these? – Yes/No</w:t>
-      </w:r>
-    </w:p>
-    <w:p>
-      <w:pPr>
-        <w:jc w:val="both"/>
-      </w:pPr>
-      <w:r>
-        <w:t>Q. If yes, what does it look like?</w:t>
-      </w:r>
-    </w:p>
-    <w:p>
-      <w:pPr>
-        <w:jc w:val="both"/>
-      </w:pPr>
-      <w:r>
-        <w:t xml:space="preserve">Q. Here we have seen usage of 2 tools. If the number of tools increases, </w:t>
-      </w:r>
-      <w:r>
-        <w:br/>
-        <w:t xml:space="preserve">which UI do you think scales better?  </w:t>
-      </w:r>
-    </w:p>
-    <w:p>
-      <w:pPr>
-        <w:jc w:val="both"/>
-      </w:pPr>
-    </w:p>
-    <w:p>
-      <w:pPr>
-        <w:jc w:val="both"/>
-        <w:rPr>
-          <w:b/>
-          <w:bCs/>
-        </w:rPr>
-      </w:pPr>
-      <w:r>
-        <w:rPr>
-          <w:b/>
-          <w:bCs/>
-        </w:rPr>
-        <w:t>[ Research Question 2]</w:t>
-      </w:r>
-    </w:p>
-    <w:p>
-      <w:pPr>
-        <w:jc w:val="both"/>
-      </w:pPr>
-      <w:r>
-        <w:t>Let’s switch to second main question;</w:t>
-      </w:r>
-    </w:p>
-    <w:p>
-      <w:pPr>
-        <w:jc w:val="both"/>
-      </w:pPr>
-      <w:r>
-        <w:t>Q. What feedback works to know that the bug fixing is on-going?</w:t>
-      </w:r>
-    </w:p>
-    <w:p>
-      <w:pPr>
-        <w:jc w:val="both"/>
-      </w:pPr>
-      <w:r>
-        <w:br/>
-        <w:t xml:space="preserve">(present the prototype one after other in random order, do cognitive walkthrough) </w:t>
+    </w:p>
+    <w:p>
+      <w:pPr>
+        <w:jc w:val="both"/>
+        <w:rPr>
+          <w:b/>
+          <w:bCs/>
+        </w:rPr>
+      </w:pPr>
+    </w:p>
+    <w:p>
+      <w:pPr>
+        <w:jc w:val="both"/>
+      </w:pPr>
+      <w:r>
+        <w:rPr>
+          <w:b/>
+          <w:bCs/>
+        </w:rPr>
+        <w:t>Scenario:</w:t>
+      </w:r>
+      <w:r>
+        <w:t xml:space="preserve"> </w:t>
+      </w:r>
+    </w:p>
+    <w:p>
+      <w:pPr>
+        <w:jc w:val="both"/>
+      </w:pPr>
+      <w:r>
+        <w:t>After submitting code for analysis, instead of being on the bug results window, you moved on to next task in code editor.</w:t>
       </w:r>
     </w:p>
     <w:p>
@@ -813,33 +1639,38 @@
         <w:jc w:val="both"/>
       </w:pPr>
       <w:r>
-        <w:t>Observe what happens after clicking on ‘Fixed’ button.</w:t>
-      </w:r>
-    </w:p>
-    <w:p>
-      <w:pPr>
-        <w:jc w:val="both"/>
-      </w:pPr>
-    </w:p>
-    <w:p>
-      <w:pPr>
-        <w:jc w:val="both"/>
-      </w:pPr>
-      <w:r>
+        <w:t xml:space="preserve">Observe </w:t>
+      </w:r>
+      <w:r>
+        <w:t>the visuals with alert box and status bar with spinner as demo.</w:t>
+      </w:r>
+    </w:p>
+    <w:p>
+      <w:pPr>
+        <w:jc w:val="both"/>
+      </w:pPr>
+    </w:p>
+    <w:p>
+      <w:pPr>
+        <w:jc w:val="both"/>
+      </w:pPr>
+      <w:r>
+        <w:lastRenderedPageBreak/>
         <w:t>(after presenting all related prototypes)</w:t>
       </w:r>
       <w:r>
         <w:br/>
       </w:r>
-      <w:r>
-        <w:br/>
-      </w:r>
-      <w:r>
-        <w:rPr>
-          <w:b/>
-          <w:bCs/>
-        </w:rPr>
-        <w:lastRenderedPageBreak/>
+    </w:p>
+    <w:p>
+      <w:pPr>
+        <w:jc w:val="both"/>
+      </w:pPr>
+      <w:r>
+        <w:rPr>
+          <w:b/>
+          <w:bCs/>
+        </w:rPr>
         <w:t>Follow up</w:t>
       </w:r>
       <w:r>
@@ -850,7 +1681,7 @@
       </w:r>
       <w:r>
         <w:br/>
-        <w:t>Q. Among the 3 solution ideas presented, which one do you feel convenient with?</w:t>
+        <w:t>Q. Among the 5 solution ideas presented, which one do you feel convenient with?</w:t>
       </w:r>
     </w:p>
     <w:p>
@@ -874,13 +1705,7 @@
         <w:jc w:val="both"/>
       </w:pPr>
       <w:r>
-        <w:t xml:space="preserve">Q. Rate: [ O be low, </w:t>
-      </w:r>
-      <w:r>
-        <w:t>10</w:t>
-      </w:r>
-      <w:r>
-        <w:t xml:space="preserve"> be </w:t>
+        <w:t xml:space="preserve">Q. Rate: [ O be low, 10 be </w:t>
       </w:r>
       <w:proofErr w:type="gramStart"/>
       <w:r>
@@ -888,7 +1713,15 @@
       </w:r>
       <w:proofErr w:type="gramEnd"/>
       <w:r>
-        <w:t xml:space="preserve"> – both designs</w:t>
+        <w:t xml:space="preserve"> –  in comparison</w:t>
+      </w:r>
+    </w:p>
+    <w:p>
+      <w:pPr>
+        <w:jc w:val="both"/>
+      </w:pPr>
+      <w:r>
+        <w:t>Q. Would you prefer in having multiple feedbacks?</w:t>
       </w:r>
     </w:p>
     <w:p>
@@ -910,6 +1743,11 @@
     <w:p>
       <w:pPr>
         <w:jc w:val="both"/>
+      </w:pPr>
+    </w:p>
+    <w:p>
+      <w:pPr>
+        <w:jc w:val="both"/>
         <w:rPr>
           <w:b/>
           <w:bCs/>
@@ -975,323 +1813,558 @@
         <w:jc w:val="both"/>
       </w:pPr>
       <w:r>
-        <w:t>Here in this scenario traceability mean to see how each attempt / commit to fix a bug effects the metrics of the analysis tools. Then a revert option to easily change the codebase version as desired by user. This ensures some safety to prevent new bugs.</w:t>
-      </w:r>
-    </w:p>
-    <w:p>
-      <w:pPr>
-        <w:jc w:val="both"/>
-      </w:pPr>
+        <w:t>(Here</w:t>
+      </w:r>
+      <w:r>
+        <w:t xml:space="preserve"> in this scenario traceability mean to see how each attempt / commit to fix a bug effects the metrics of the analysis tools. This ensures some safety to prevent new bugs</w:t>
+      </w:r>
+      <w:r>
+        <w:t>.)</w:t>
+      </w:r>
+    </w:p>
+    <w:p>
+      <w:pPr>
+        <w:jc w:val="both"/>
+      </w:pPr>
+    </w:p>
+    <w:p>
+      <w:pPr>
+        <w:jc w:val="both"/>
+        <w:rPr>
+          <w:b/>
+          <w:bCs/>
+        </w:rPr>
+      </w:pPr>
+      <w:r>
+        <w:rPr>
+          <w:b/>
+          <w:bCs/>
+        </w:rPr>
+        <w:t>Prototype 1 &amp; 2:</w:t>
+      </w:r>
+      <w:r>
+        <w:rPr>
+          <w:b/>
+          <w:bCs/>
+        </w:rPr>
+        <w:t xml:space="preserve"> </w:t>
+      </w:r>
+    </w:p>
+    <w:p>
+      <w:pPr>
+        <w:jc w:val="both"/>
+      </w:pPr>
+      <w:r>
+        <w:t>(results perspective)</w:t>
+      </w:r>
+    </w:p>
+    <w:p>
+      <w:pPr>
+        <w:jc w:val="both"/>
+      </w:pPr>
+    </w:p>
+    <w:p>
+      <w:pPr>
+        <w:jc w:val="both"/>
+      </w:pPr>
+      <w:r>
+        <w:rPr>
+          <w:b/>
+          <w:bCs/>
+        </w:rPr>
+        <w:t>Scenario</w:t>
+      </w:r>
+      <w:r>
+        <w:t xml:space="preserve">:  </w:t>
+      </w:r>
+    </w:p>
+    <w:p>
+      <w:pPr>
+        <w:jc w:val="both"/>
+      </w:pPr>
+      <w:r>
+        <w:t xml:space="preserve">You have been working on some part of code </w:t>
+      </w:r>
+      <w:r>
+        <w:t xml:space="preserve">to fix a bug in last few working days. Now you would like to see how the changes </w:t>
+      </w:r>
+      <w:proofErr w:type="gramStart"/>
+      <w:r>
+        <w:t>( commits</w:t>
+      </w:r>
+      <w:proofErr w:type="gramEnd"/>
+      <w:r>
+        <w:t xml:space="preserve"> ) you made are affecting the analysis results of other tools.</w:t>
+      </w:r>
+      <w:r>
+        <w:br/>
+      </w:r>
       <w:r>
         <w:br/>
         <w:t>(present the prototype one after other in random order)</w:t>
       </w:r>
-      <w:r>
-        <w:br/>
-      </w:r>
-      <w:r>
-        <w:br/>
-      </w:r>
-      <w:r>
-        <w:rPr>
-          <w:b/>
-          <w:bCs/>
-        </w:rPr>
-        <w:t>Tasks</w:t>
-      </w:r>
-      <w:r>
-        <w:t>:</w:t>
-      </w:r>
-    </w:p>
-    <w:p>
-      <w:pPr>
-        <w:numPr>
-          <w:ilvl w:val="0"/>
-          <w:numId w:val="5"/>
-        </w:numPr>
-        <w:jc w:val="both"/>
-      </w:pPr>
-      <w:r>
-        <w:t xml:space="preserve">Notice ‘Know More’ </w:t>
-      </w:r>
-    </w:p>
-    <w:p>
-      <w:pPr>
-        <w:numPr>
-          <w:ilvl w:val="0"/>
-          <w:numId w:val="5"/>
-        </w:numPr>
-        <w:jc w:val="both"/>
-      </w:pPr>
-      <w:r>
-        <w:t>See what this ‘Revert’ is.</w:t>
-      </w:r>
-    </w:p>
-    <w:p>
-      <w:pPr>
-        <w:numPr>
-          <w:ilvl w:val="0"/>
-          <w:numId w:val="5"/>
-        </w:numPr>
-        <w:jc w:val="both"/>
-      </w:pPr>
-      <w:r>
-        <w:t>Select all tools to see complete metrics.</w:t>
-      </w:r>
-    </w:p>
-    <w:p>
-      <w:pPr>
-        <w:ind w:left="720"/>
-        <w:jc w:val="both"/>
-      </w:pPr>
-      <w:r>
-        <w:br/>
-      </w:r>
-      <w:r>
-        <w:t>[ Understand the scenario to take decision to revert to what level if needed</w:t>
-      </w:r>
-      <w:proofErr w:type="gramStart"/>
-      <w:r>
-        <w:t>. ]</w:t>
-      </w:r>
-      <w:proofErr w:type="gramEnd"/>
-      <w:r>
-        <w:t xml:space="preserve"> </w:t>
-      </w:r>
-      <w:r>
-        <w:br/>
-      </w:r>
-      <w:r>
-        <w:br/>
-      </w:r>
-      <w:r>
-        <w:t>(after presenting prototype)</w:t>
-      </w:r>
-    </w:p>
-    <w:p>
-      <w:pPr>
-        <w:ind w:left="720"/>
-        <w:jc w:val="both"/>
-      </w:pPr>
-    </w:p>
-    <w:p>
-      <w:pPr>
-        <w:jc w:val="both"/>
-      </w:pPr>
-      <w:r>
-        <w:rPr>
-          <w:b/>
-          <w:bCs/>
-        </w:rPr>
-        <w:t>Follow up</w:t>
-      </w:r>
-      <w:r>
-        <w:t>:</w:t>
-      </w:r>
-      <w:r>
-        <w:br/>
-      </w:r>
-    </w:p>
-    <w:p>
-      <w:pPr>
-        <w:jc w:val="both"/>
-      </w:pPr>
-      <w:r>
-        <w:t xml:space="preserve">Q. </w:t>
-      </w:r>
-      <w:r>
-        <w:t>How</w:t>
-      </w:r>
-      <w:r>
-        <w:t xml:space="preserve"> you feel </w:t>
-      </w:r>
-      <w:r>
-        <w:t>this UI will address the issue</w:t>
-      </w:r>
-      <w:r>
-        <w:t>?</w:t>
-      </w:r>
-    </w:p>
-    <w:p>
-      <w:pPr>
-        <w:jc w:val="both"/>
-      </w:pPr>
-      <w:r>
-        <w:t xml:space="preserve">Q. </w:t>
-      </w:r>
-      <w:r>
-        <w:t>Is this convenient UI for you?</w:t>
-      </w:r>
-    </w:p>
-    <w:p>
-      <w:pPr>
-        <w:jc w:val="both"/>
-      </w:pPr>
-      <w:r>
-        <w:lastRenderedPageBreak/>
-        <w:t xml:space="preserve">Q. Rate: [ O be low, </w:t>
-      </w:r>
-      <w:r>
-        <w:t>10</w:t>
-      </w:r>
-      <w:r>
-        <w:t xml:space="preserve"> be </w:t>
-      </w:r>
-      <w:proofErr w:type="gramStart"/>
-      <w:r>
-        <w:t>high ]</w:t>
-      </w:r>
-      <w:proofErr w:type="gramEnd"/>
-    </w:p>
-    <w:p>
-      <w:pPr>
-        <w:jc w:val="both"/>
-      </w:pPr>
-      <w:r>
-        <w:t xml:space="preserve">Q. How would you like to use this UI, in your bug fix </w:t>
-      </w:r>
-      <w:proofErr w:type="gramStart"/>
-      <w:r>
-        <w:t>work flow</w:t>
-      </w:r>
-      <w:proofErr w:type="gramEnd"/>
-      <w:r>
-        <w:t>?</w:t>
-      </w:r>
-    </w:p>
-    <w:p>
-      <w:pPr>
-        <w:jc w:val="both"/>
-      </w:pPr>
-      <w:r>
-        <w:t>Q. Do you imagine anything better UI than th</w:t>
-      </w:r>
-      <w:r>
-        <w:t>is</w:t>
-      </w:r>
-      <w:r>
-        <w:t>? – Yes/No</w:t>
-      </w:r>
-    </w:p>
-    <w:p>
-      <w:pPr>
-        <w:jc w:val="both"/>
-      </w:pPr>
-      <w:r>
-        <w:t>Q. If yes, what does it look like?</w:t>
-      </w:r>
-    </w:p>
-    <w:p>
-      <w:pPr>
-        <w:jc w:val="both"/>
-      </w:pPr>
-    </w:p>
-    <w:p>
-      <w:pPr>
-        <w:jc w:val="both"/>
-      </w:pPr>
-    </w:p>
-    <w:p>
-      <w:pPr>
-        <w:jc w:val="both"/>
-      </w:pPr>
-      <w:r>
-        <w:rPr>
-          <w:b/>
-          <w:bCs/>
-        </w:rPr>
-        <w:t xml:space="preserve">Overall </w:t>
-      </w:r>
-      <w:r>
-        <w:rPr>
-          <w:b/>
-          <w:bCs/>
-        </w:rPr>
-        <w:br/>
-      </w:r>
-      <w:r>
-        <w:rPr>
-          <w:b/>
-          <w:bCs/>
-        </w:rPr>
-        <w:br/>
-      </w:r>
-      <w:r>
-        <w:t>Q.</w:t>
-      </w:r>
-      <w:r>
-        <w:rPr>
-          <w:b/>
-          <w:bCs/>
-        </w:rPr>
-        <w:t xml:space="preserve"> </w:t>
-      </w:r>
-      <w:r>
-        <w:t>Do you think onboard phase i.e., explain each screen when user starts up the UI will help you better understand the UI?</w:t>
-      </w:r>
-      <w:r>
-        <w:br/>
-        <w:t>- Is it helpful / distractive in this scenario?</w:t>
-      </w:r>
-    </w:p>
-    <w:p>
-      <w:pPr>
-        <w:jc w:val="both"/>
-      </w:pPr>
-      <w:r>
-        <w:t xml:space="preserve">Q. What we have seen here so far is from ‘bug fix’ perspective. </w:t>
-      </w:r>
-    </w:p>
-    <w:p>
-      <w:pPr>
-        <w:jc w:val="both"/>
-      </w:pPr>
-      <w:r>
-        <w:t xml:space="preserve">- How do you feel about ‘code view’ perspective? </w:t>
-      </w:r>
-    </w:p>
-    <w:p>
-      <w:pPr>
-        <w:jc w:val="both"/>
-      </w:pPr>
-      <w:r>
-        <w:t>- Which one do you prefer?</w:t>
-      </w:r>
-    </w:p>
-    <w:p>
-      <w:pPr>
-        <w:jc w:val="both"/>
-      </w:pPr>
-      <w:r>
-        <w:t>Q. Regarding traceability, would you prefer to trace the changes in process of fixing a bug or see the bug and find out what change caused this bug?</w:t>
-      </w:r>
-    </w:p>
-    <w:p>
-      <w:pPr>
-        <w:jc w:val="both"/>
-        <w:rPr>
-          <w:b/>
-          <w:bCs/>
-        </w:rPr>
-      </w:pPr>
-      <w:r>
-        <w:rPr>
-          <w:b/>
-          <w:bCs/>
-        </w:rPr>
-        <w:br/>
-      </w:r>
-    </w:p>
-    <w:p>
-      <w:pPr>
-        <w:jc w:val="both"/>
-        <w:rPr>
-          <w:b/>
-          <w:bCs/>
-        </w:rPr>
+    </w:p>
+    <w:p>
+      <w:pPr>
+        <w:jc w:val="both"/>
+      </w:pPr>
+    </w:p>
+    <w:p>
+      <w:pPr>
+        <w:jc w:val="both"/>
       </w:pPr>
       <w:bookmarkStart w:id="0" w:name="_GoBack"/>
       <w:bookmarkEnd w:id="0"/>
+      <w:r>
+        <w:br/>
+      </w:r>
+      <w:r>
+        <w:br/>
+      </w:r>
+      <w:r>
+        <w:rPr>
+          <w:b/>
+          <w:bCs/>
+        </w:rPr>
+        <w:lastRenderedPageBreak/>
+        <w:t>Task</w:t>
+      </w:r>
+      <w:r>
+        <w:t>:</w:t>
+      </w:r>
+      <w:r>
+        <w:br/>
+      </w:r>
+    </w:p>
+    <w:p>
+      <w:pPr>
+        <w:jc w:val="both"/>
+      </w:pPr>
+      <w:r>
+        <w:t xml:space="preserve">Watch the results of all tools and decide on a best commit among last 3 to revert as to </w:t>
+      </w:r>
+      <w:r>
+        <w:br/>
+        <w:t>start from that point.</w:t>
+      </w:r>
+    </w:p>
+    <w:p>
+      <w:pPr>
+        <w:jc w:val="both"/>
+      </w:pPr>
+    </w:p>
+    <w:p>
+      <w:pPr>
+        <w:jc w:val="both"/>
+        <w:rPr>
+          <w:b/>
+          <w:bCs/>
+        </w:rPr>
+      </w:pPr>
+      <w:r>
+        <w:rPr>
+          <w:b/>
+          <w:bCs/>
+        </w:rPr>
+        <w:t>Success Criteria:</w:t>
+      </w:r>
+    </w:p>
+    <w:p>
+      <w:pPr>
+        <w:jc w:val="both"/>
+      </w:pPr>
+      <w:r>
+        <w:t xml:space="preserve">Prototype 1: </w:t>
+      </w:r>
+      <w:r>
+        <w:t xml:space="preserve">Selecting </w:t>
+      </w:r>
+      <w:r>
+        <w:t>the commit id – fse254</w:t>
+      </w:r>
+    </w:p>
+    <w:p>
+      <w:pPr>
+        <w:jc w:val="both"/>
+      </w:pPr>
+      <w:r>
+        <w:t>Prototype 2: Selecting the commit id – fgd547</w:t>
+      </w:r>
+    </w:p>
+    <w:p>
+      <w:pPr>
+        <w:jc w:val="both"/>
+        <w:rPr>
+          <w:b/>
+          <w:bCs/>
+        </w:rPr>
+      </w:pPr>
+    </w:p>
+    <w:p>
+      <w:pPr>
+        <w:ind w:left="720"/>
+        <w:jc w:val="both"/>
+      </w:pPr>
+      <w:r>
+        <w:br/>
+      </w:r>
+      <w:r>
+        <w:t>[ Understand the scenario to take decision to revert to what level if needed</w:t>
+      </w:r>
+      <w:proofErr w:type="gramStart"/>
+      <w:r>
+        <w:t>. ]</w:t>
+      </w:r>
+      <w:proofErr w:type="gramEnd"/>
+      <w:r>
+        <w:t xml:space="preserve"> </w:t>
+      </w:r>
+      <w:r>
+        <w:br/>
+      </w:r>
+      <w:r>
+        <w:br/>
+      </w:r>
+      <w:r>
+        <w:t>(after presenting prototype)</w:t>
+      </w:r>
+    </w:p>
+    <w:p>
+      <w:pPr>
+        <w:ind w:left="720"/>
+        <w:jc w:val="both"/>
+      </w:pPr>
+    </w:p>
+    <w:p>
+      <w:pPr>
+        <w:jc w:val="both"/>
+      </w:pPr>
+      <w:r>
+        <w:rPr>
+          <w:b/>
+          <w:bCs/>
+        </w:rPr>
+        <w:t>Follow up</w:t>
+      </w:r>
+      <w:r>
+        <w:t>:</w:t>
+      </w:r>
+      <w:r>
+        <w:br/>
+      </w:r>
+    </w:p>
+    <w:p>
+      <w:pPr>
+        <w:jc w:val="both"/>
+      </w:pPr>
+      <w:r>
+        <w:t xml:space="preserve">Q. </w:t>
+      </w:r>
+      <w:r>
+        <w:t xml:space="preserve">Among 2 solution ideas, which one do you feel convenient with your </w:t>
+      </w:r>
+      <w:proofErr w:type="gramStart"/>
+      <w:r>
+        <w:t>work flow</w:t>
+      </w:r>
+      <w:proofErr w:type="gramEnd"/>
+      <w:r>
+        <w:t>?</w:t>
+      </w:r>
+    </w:p>
+    <w:p>
+      <w:pPr>
+        <w:jc w:val="both"/>
+      </w:pPr>
+      <w:r>
+        <w:t xml:space="preserve">Q. Rate: [ O be low, </w:t>
+      </w:r>
+      <w:r>
+        <w:t>10</w:t>
+      </w:r>
+      <w:r>
+        <w:t xml:space="preserve"> be </w:t>
+      </w:r>
+      <w:proofErr w:type="gramStart"/>
+      <w:r>
+        <w:t>high ]</w:t>
+      </w:r>
+      <w:proofErr w:type="gramEnd"/>
+      <w:r>
+        <w:t xml:space="preserve"> - </w:t>
+      </w:r>
+      <w:r>
+        <w:t>in comparison</w:t>
+      </w:r>
+    </w:p>
+    <w:p>
+      <w:pPr>
+        <w:jc w:val="both"/>
+      </w:pPr>
+      <w:r>
+        <w:t>Q. Do you imagine anything better UI than th</w:t>
+      </w:r>
+      <w:r>
+        <w:t>is</w:t>
+      </w:r>
+      <w:r>
+        <w:t>? – Yes/No</w:t>
+      </w:r>
+    </w:p>
+    <w:p>
+      <w:pPr>
+        <w:jc w:val="both"/>
+      </w:pPr>
+      <w:r>
+        <w:t>Q. If yes, what does it look like?</w:t>
+      </w:r>
+    </w:p>
+    <w:p>
+      <w:pPr>
+        <w:jc w:val="both"/>
+      </w:pPr>
+    </w:p>
+    <w:p>
+      <w:pPr>
+        <w:jc w:val="both"/>
+        <w:rPr>
+          <w:b/>
+          <w:bCs/>
+        </w:rPr>
+      </w:pPr>
+      <w:r>
+        <w:rPr>
+          <w:b/>
+          <w:bCs/>
+        </w:rPr>
+        <w:t>Prototype 3</w:t>
+      </w:r>
+      <w:r>
+        <w:rPr>
+          <w:b/>
+          <w:bCs/>
+        </w:rPr>
+        <w:t xml:space="preserve"> [Before/After]</w:t>
+      </w:r>
+      <w:r>
+        <w:rPr>
+          <w:b/>
+          <w:bCs/>
+        </w:rPr>
+        <w:t>:</w:t>
+      </w:r>
+    </w:p>
+    <w:p>
+      <w:pPr>
+        <w:jc w:val="both"/>
+      </w:pPr>
+    </w:p>
+    <w:p>
+      <w:pPr>
+        <w:jc w:val="both"/>
+      </w:pPr>
+      <w:r>
+        <w:rPr>
+          <w:b/>
+          <w:bCs/>
+        </w:rPr>
+        <w:t xml:space="preserve">Scenario: </w:t>
+      </w:r>
+    </w:p>
+    <w:p>
+      <w:pPr>
+        <w:jc w:val="both"/>
+      </w:pPr>
+      <w:r>
+        <w:t xml:space="preserve">As usual you are working on a code editor and notice a bug reported. You remember you have worked on this part of code before to fix some other bug. </w:t>
+      </w:r>
+    </w:p>
+    <w:p>
+      <w:pPr>
+        <w:jc w:val="both"/>
+      </w:pPr>
+    </w:p>
+    <w:p>
+      <w:pPr>
+        <w:jc w:val="both"/>
+        <w:rPr>
+          <w:b/>
+          <w:bCs/>
+        </w:rPr>
+      </w:pPr>
+      <w:r>
+        <w:rPr>
+          <w:b/>
+          <w:bCs/>
+        </w:rPr>
+        <w:t>Task:</w:t>
+      </w:r>
+    </w:p>
+    <w:p>
+      <w:pPr>
+        <w:jc w:val="both"/>
+      </w:pPr>
+      <w:r>
+        <w:t>Find out why you changed the code before and plan to come up with better solutions that satisfies the tools reporting same part of code. In this case, what was the code line you changed earlier to fix the bug reported earlier?</w:t>
+      </w:r>
+    </w:p>
+    <w:p>
+      <w:pPr>
+        <w:jc w:val="both"/>
+      </w:pPr>
+    </w:p>
+    <w:p>
+      <w:pPr>
+        <w:jc w:val="both"/>
+        <w:rPr>
+          <w:b/>
+          <w:bCs/>
+        </w:rPr>
+      </w:pPr>
+      <w:r>
+        <w:rPr>
+          <w:b/>
+          <w:bCs/>
+        </w:rPr>
+        <w:lastRenderedPageBreak/>
+        <w:t xml:space="preserve">Success Criteria: </w:t>
+      </w:r>
+    </w:p>
+    <w:p>
+      <w:pPr>
+        <w:jc w:val="both"/>
+      </w:pPr>
+      <w:r>
+        <w:t xml:space="preserve">It is found out that code line </w:t>
+      </w:r>
+      <w:proofErr w:type="gramStart"/>
+      <w:r>
+        <w:t xml:space="preserve">“ </w:t>
+      </w:r>
+      <w:r>
+        <w:rPr>
+          <w:b/>
+          <w:bCs/>
+        </w:rPr>
+        <w:t>value</w:t>
+      </w:r>
+      <w:proofErr w:type="gramEnd"/>
+      <w:r>
+        <w:rPr>
+          <w:b/>
+          <w:bCs/>
+        </w:rPr>
+        <w:t xml:space="preserve"> = </w:t>
+      </w:r>
+      <w:proofErr w:type="spellStart"/>
+      <w:r>
+        <w:rPr>
+          <w:b/>
+          <w:bCs/>
+        </w:rPr>
+        <w:t>value.replaceAll</w:t>
+      </w:r>
+      <w:proofErr w:type="spellEnd"/>
+      <w:r>
+        <w:rPr>
+          <w:b/>
+          <w:bCs/>
+        </w:rPr>
+        <w:t>(“”,””);</w:t>
+      </w:r>
+      <w:r>
+        <w:t xml:space="preserve"> “ is uncommented. </w:t>
+      </w:r>
+    </w:p>
+    <w:p>
+      <w:pPr>
+        <w:jc w:val="both"/>
+      </w:pPr>
+    </w:p>
+    <w:p>
+      <w:pPr>
+        <w:jc w:val="both"/>
+      </w:pPr>
+      <w:r>
+        <w:rPr>
+          <w:b/>
+          <w:bCs/>
+        </w:rPr>
+        <w:t>Follow up</w:t>
+      </w:r>
+      <w:r>
+        <w:t>:</w:t>
+      </w:r>
+      <w:r>
+        <w:br/>
+      </w:r>
+    </w:p>
+    <w:p>
+      <w:pPr>
+        <w:jc w:val="both"/>
+      </w:pPr>
+      <w:r>
+        <w:t xml:space="preserve">Q. </w:t>
+      </w:r>
+      <w:r>
+        <w:t>D</w:t>
+      </w:r>
+      <w:r>
+        <w:t xml:space="preserve">o you feel convenient </w:t>
+      </w:r>
+      <w:r>
+        <w:t xml:space="preserve">by this UI </w:t>
+      </w:r>
+      <w:r>
+        <w:t xml:space="preserve">with your </w:t>
+      </w:r>
+      <w:r>
+        <w:t>workflow</w:t>
+      </w:r>
+      <w:r>
+        <w:t>?</w:t>
+      </w:r>
+    </w:p>
+    <w:p>
+      <w:pPr>
+        <w:jc w:val="both"/>
+      </w:pPr>
+      <w:r>
+        <w:t>Q. Do you imagine anything better UI than this? – Yes/No</w:t>
+      </w:r>
+    </w:p>
+    <w:p>
+      <w:pPr>
+        <w:jc w:val="both"/>
+      </w:pPr>
+      <w:r>
+        <w:t>Q. If yes, what does it look like?</w:t>
+      </w:r>
+    </w:p>
+    <w:p>
+      <w:pPr>
+        <w:jc w:val="both"/>
+        <w:rPr>
+          <w:b/>
+          <w:bCs/>
+        </w:rPr>
+      </w:pPr>
+      <w:r>
+        <w:rPr>
+          <w:b/>
+          <w:bCs/>
+        </w:rPr>
+        <w:br/>
+      </w:r>
+    </w:p>
+    <w:p>
+      <w:pPr>
+        <w:jc w:val="both"/>
+        <w:rPr>
+          <w:b/>
+          <w:bCs/>
+        </w:rPr>
+      </w:pPr>
       <w:r>
         <w:rPr>
           <w:b/>

</xml_diff>